<commit_message>
added images and library
</commit_message>
<xml_diff>
--- a/word/Abstract_Masterthesis_060520.docx
+++ b/word/Abstract_Masterthesis_060520.docx
@@ -1952,7 +1952,7 @@
           <w:bCs/>
           <w:lang w:val="en-US"/>
         </w:rPr>
-        <w:t>Related Work</w:t>
+        <w:t>Fundamental</w:t>
       </w:r>
     </w:p>
     <w:p>
@@ -1980,7 +1980,7 @@
           <w:bCs/>
           <w:lang w:val="en-US"/>
         </w:rPr>
-        <w:t>Current Algorithms/Solutions to predict metastasis</w:t>
+        <w:t>Related Work</w:t>
       </w:r>
     </w:p>
     <w:p>
@@ -2008,8 +2008,112 @@
           <w:bCs/>
           <w:lang w:val="en-US"/>
         </w:rPr>
-        <w:t>Conflicts</w:t>
-      </w:r>
+        <w:t>Current Algorithms/Solutions to predict metastasis</w:t>
+      </w:r>
+    </w:p>
+    <w:p>
+      <w:pPr>
+        <w:pStyle w:val="Listenabsatz"/>
+        <w:numPr>
+          <w:ilvl w:val="1"/>
+          <w:numId w:val="8"/>
+        </w:numPr>
+        <w:autoSpaceDE w:val="0"/>
+        <w:autoSpaceDN w:val="0"/>
+        <w:adjustRightInd w:val="0"/>
+        <w:jc w:val="both"/>
+        <w:rPr>
+          <w:rFonts w:cstheme="minorHAnsi"/>
+          <w:b/>
+          <w:bCs/>
+          <w:lang w:val="en-US"/>
+        </w:rPr>
+      </w:pPr>
+      <w:proofErr w:type="spellStart"/>
+      <w:r>
+        <w:rPr>
+          <w:b/>
+          <w:bCs/>
+          <w:color w:val="0000CC"/>
+          <w:u w:val="single"/>
+        </w:rPr>
+        <w:t>Overview</w:t>
+      </w:r>
+      <w:proofErr w:type="spellEnd"/>
+      <w:r>
+        <w:rPr>
+          <w:b/>
+          <w:bCs/>
+          <w:color w:val="0000CC"/>
+        </w:rPr>
+        <w:t xml:space="preserve">: </w:t>
+      </w:r>
+      <w:r>
+        <w:rPr>
+          <w:b/>
+          <w:bCs/>
+          <w:color w:val="0000CC"/>
+          <w:u w:val="single"/>
+        </w:rPr>
+        <w:t>Apps</w:t>
+      </w:r>
+      <w:r>
+        <w:rPr>
+          <w:b/>
+          <w:bCs/>
+          <w:color w:val="0000CC"/>
+        </w:rPr>
+        <w:t xml:space="preserve"> </w:t>
+      </w:r>
+      <w:proofErr w:type="spellStart"/>
+      <w:r>
+        <w:rPr>
+          <w:b/>
+          <w:bCs/>
+          <w:color w:val="0000CC"/>
+          <w:u w:val="single"/>
+        </w:rPr>
+        <w:t>to</w:t>
+      </w:r>
+      <w:proofErr w:type="spellEnd"/>
+      <w:r>
+        <w:rPr>
+          <w:b/>
+          <w:bCs/>
+          <w:color w:val="0000CC"/>
+        </w:rPr>
+        <w:t xml:space="preserve"> </w:t>
+      </w:r>
+      <w:proofErr w:type="spellStart"/>
+      <w:r>
+        <w:rPr>
+          <w:b/>
+          <w:bCs/>
+          <w:color w:val="0000CC"/>
+          <w:u w:val="single"/>
+        </w:rPr>
+        <w:t>predict</w:t>
+      </w:r>
+      <w:proofErr w:type="spellEnd"/>
+      <w:r>
+        <w:rPr>
+          <w:b/>
+          <w:bCs/>
+          <w:color w:val="0000CC"/>
+        </w:rPr>
+        <w:t xml:space="preserve"> </w:t>
+      </w:r>
+      <w:proofErr w:type="spellStart"/>
+      <w:r>
+        <w:rPr>
+          <w:b/>
+          <w:bCs/>
+          <w:color w:val="0000CC"/>
+          <w:u w:val="single"/>
+        </w:rPr>
+        <w:t>metastasis</w:t>
+      </w:r>
+      <w:proofErr w:type="spellEnd"/>
     </w:p>
     <w:p>
       <w:pPr>
@@ -2112,86 +2216,14 @@
           <w:bCs/>
           <w:lang w:val="en-US"/>
         </w:rPr>
-        <w:t>User Research</w:t>
-      </w:r>
-    </w:p>
-    <w:p>
-      <w:pPr>
-        <w:autoSpaceDE w:val="0"/>
-        <w:autoSpaceDN w:val="0"/>
-        <w:adjustRightInd w:val="0"/>
-        <w:ind w:left="708"/>
-        <w:jc w:val="both"/>
-        <w:rPr>
-          <w:rFonts w:cstheme="minorHAnsi"/>
-          <w:b/>
-          <w:bCs/>
-          <w:lang w:val="en-US"/>
-        </w:rPr>
-      </w:pPr>
-      <w:r>
-        <w:rPr>
-          <w:rFonts w:cstheme="minorHAnsi"/>
-          <w:b/>
-          <w:bCs/>
-          <w:lang w:val="en-US"/>
-        </w:rPr>
-        <w:t>4.1. User interviews</w:t>
-      </w:r>
-    </w:p>
-    <w:p>
-      <w:pPr>
-        <w:autoSpaceDE w:val="0"/>
-        <w:autoSpaceDN w:val="0"/>
-        <w:adjustRightInd w:val="0"/>
-        <w:ind w:left="708"/>
-        <w:jc w:val="both"/>
-        <w:rPr>
-          <w:rFonts w:cstheme="minorHAnsi"/>
-          <w:b/>
-          <w:bCs/>
-          <w:lang w:val="en-US"/>
-        </w:rPr>
-      </w:pPr>
-      <w:r>
-        <w:rPr>
-          <w:rFonts w:cstheme="minorHAnsi"/>
-          <w:b/>
-          <w:bCs/>
-          <w:lang w:val="en-US"/>
-        </w:rPr>
-        <w:t>4.2. What is important? – Relevant features</w:t>
-      </w:r>
-    </w:p>
-    <w:p>
-      <w:pPr>
-        <w:autoSpaceDE w:val="0"/>
-        <w:autoSpaceDN w:val="0"/>
-        <w:adjustRightInd w:val="0"/>
-        <w:ind w:left="708"/>
-        <w:jc w:val="both"/>
-        <w:rPr>
-          <w:rFonts w:cstheme="minorHAnsi"/>
-          <w:b/>
-          <w:bCs/>
-          <w:lang w:val="en-US"/>
-        </w:rPr>
-      </w:pPr>
-      <w:r>
-        <w:rPr>
-          <w:rFonts w:cstheme="minorHAnsi"/>
-          <w:b/>
-          <w:bCs/>
-          <w:lang w:val="en-US"/>
-        </w:rPr>
-        <w:t>4.3. How can processes be improved?</w:t>
+        <w:t>Analysis and Development</w:t>
       </w:r>
     </w:p>
     <w:p>
       <w:pPr>
         <w:pStyle w:val="Listenabsatz"/>
         <w:numPr>
-          <w:ilvl w:val="0"/>
+          <w:ilvl w:val="1"/>
           <w:numId w:val="4"/>
         </w:numPr>
         <w:autoSpaceDE w:val="0"/>
@@ -2212,6 +2244,133 @@
           <w:bCs/>
           <w:lang w:val="en-US"/>
         </w:rPr>
+        <w:t>User Research</w:t>
+      </w:r>
+    </w:p>
+    <w:p>
+      <w:pPr>
+        <w:autoSpaceDE w:val="0"/>
+        <w:autoSpaceDN w:val="0"/>
+        <w:adjustRightInd w:val="0"/>
+        <w:ind w:left="1416"/>
+        <w:jc w:val="both"/>
+        <w:rPr>
+          <w:rFonts w:cstheme="minorHAnsi"/>
+          <w:b/>
+          <w:bCs/>
+          <w:lang w:val="en-US"/>
+        </w:rPr>
+      </w:pPr>
+      <w:r>
+        <w:rPr>
+          <w:rFonts w:cstheme="minorHAnsi"/>
+          <w:b/>
+          <w:bCs/>
+          <w:lang w:val="en-US"/>
+        </w:rPr>
+        <w:t>a</w:t>
+      </w:r>
+      <w:r>
+        <w:rPr>
+          <w:rFonts w:cstheme="minorHAnsi"/>
+          <w:b/>
+          <w:bCs/>
+          <w:lang w:val="en-US"/>
+        </w:rPr>
+        <w:t>.1. User interviews</w:t>
+      </w:r>
+    </w:p>
+    <w:p>
+      <w:pPr>
+        <w:autoSpaceDE w:val="0"/>
+        <w:autoSpaceDN w:val="0"/>
+        <w:adjustRightInd w:val="0"/>
+        <w:ind w:left="1416"/>
+        <w:jc w:val="both"/>
+        <w:rPr>
+          <w:rFonts w:cstheme="minorHAnsi"/>
+          <w:b/>
+          <w:bCs/>
+          <w:lang w:val="en-US"/>
+        </w:rPr>
+      </w:pPr>
+      <w:r>
+        <w:rPr>
+          <w:rFonts w:cstheme="minorHAnsi"/>
+          <w:b/>
+          <w:bCs/>
+          <w:lang w:val="en-US"/>
+        </w:rPr>
+        <w:t>a</w:t>
+      </w:r>
+      <w:r>
+        <w:rPr>
+          <w:rFonts w:cstheme="minorHAnsi"/>
+          <w:b/>
+          <w:bCs/>
+          <w:lang w:val="en-US"/>
+        </w:rPr>
+        <w:t>.2. What is important? – Relevant features</w:t>
+      </w:r>
+    </w:p>
+    <w:p>
+      <w:pPr>
+        <w:autoSpaceDE w:val="0"/>
+        <w:autoSpaceDN w:val="0"/>
+        <w:adjustRightInd w:val="0"/>
+        <w:ind w:left="1416"/>
+        <w:jc w:val="both"/>
+        <w:rPr>
+          <w:rFonts w:cstheme="minorHAnsi"/>
+          <w:b/>
+          <w:bCs/>
+          <w:lang w:val="en-US"/>
+        </w:rPr>
+      </w:pPr>
+      <w:r>
+        <w:rPr>
+          <w:rFonts w:cstheme="minorHAnsi"/>
+          <w:b/>
+          <w:bCs/>
+          <w:lang w:val="en-US"/>
+        </w:rPr>
+        <w:t>a</w:t>
+      </w:r>
+      <w:r>
+        <w:rPr>
+          <w:rFonts w:cstheme="minorHAnsi"/>
+          <w:b/>
+          <w:bCs/>
+          <w:lang w:val="en-US"/>
+        </w:rPr>
+        <w:t>.3. How can processes be improved?</w:t>
+      </w:r>
+    </w:p>
+    <w:p>
+      <w:pPr>
+        <w:pStyle w:val="Listenabsatz"/>
+        <w:numPr>
+          <w:ilvl w:val="1"/>
+          <w:numId w:val="4"/>
+        </w:numPr>
+        <w:autoSpaceDE w:val="0"/>
+        <w:autoSpaceDN w:val="0"/>
+        <w:adjustRightInd w:val="0"/>
+        <w:jc w:val="both"/>
+        <w:rPr>
+          <w:rFonts w:cstheme="minorHAnsi"/>
+          <w:b/>
+          <w:bCs/>
+          <w:lang w:val="en-US"/>
+        </w:rPr>
+      </w:pPr>
+      <w:r>
+        <w:rPr>
+          <w:rFonts w:cstheme="minorHAnsi"/>
+          <w:b/>
+          <w:bCs/>
+          <w:lang w:val="en-US"/>
+        </w:rPr>
         <w:t xml:space="preserve">Development of system to predict metastasis and </w:t>
       </w:r>
       <w:proofErr w:type="spellStart"/>
@@ -2231,47 +2390,65 @@
         <w:autoSpaceDE w:val="0"/>
         <w:autoSpaceDN w:val="0"/>
         <w:adjustRightInd w:val="0"/>
-        <w:ind w:left="708"/>
-        <w:jc w:val="both"/>
-        <w:rPr>
-          <w:rFonts w:cstheme="minorHAnsi"/>
-          <w:b/>
-          <w:bCs/>
-          <w:lang w:val="en-US"/>
-        </w:rPr>
-      </w:pPr>
-      <w:r>
-        <w:rPr>
-          <w:rFonts w:cstheme="minorHAnsi"/>
-          <w:b/>
-          <w:bCs/>
-          <w:lang w:val="en-US"/>
-        </w:rPr>
-        <w:t>5.1. Data Research</w:t>
-      </w:r>
-    </w:p>
-    <w:p>
-      <w:pPr>
-        <w:autoSpaceDE w:val="0"/>
-        <w:autoSpaceDN w:val="0"/>
-        <w:adjustRightInd w:val="0"/>
-        <w:ind w:left="708"/>
-        <w:jc w:val="both"/>
-        <w:rPr>
-          <w:rFonts w:cstheme="minorHAnsi"/>
-          <w:b/>
-          <w:bCs/>
-          <w:lang w:val="en-US"/>
-        </w:rPr>
-      </w:pPr>
-      <w:r>
-        <w:rPr>
-          <w:rFonts w:cstheme="minorHAnsi"/>
-          <w:b/>
-          <w:bCs/>
-          <w:lang w:val="en-US"/>
-        </w:rPr>
-        <w:t>5.</w:t>
+        <w:ind w:left="1416"/>
+        <w:jc w:val="both"/>
+        <w:rPr>
+          <w:rFonts w:cstheme="minorHAnsi"/>
+          <w:b/>
+          <w:bCs/>
+          <w:lang w:val="en-US"/>
+        </w:rPr>
+      </w:pPr>
+      <w:r>
+        <w:rPr>
+          <w:rFonts w:cstheme="minorHAnsi"/>
+          <w:b/>
+          <w:bCs/>
+          <w:lang w:val="en-US"/>
+        </w:rPr>
+        <w:t>b</w:t>
+      </w:r>
+      <w:r>
+        <w:rPr>
+          <w:rFonts w:cstheme="minorHAnsi"/>
+          <w:b/>
+          <w:bCs/>
+          <w:lang w:val="en-US"/>
+        </w:rPr>
+        <w:t>.1. Data Research</w:t>
+      </w:r>
+    </w:p>
+    <w:p>
+      <w:pPr>
+        <w:autoSpaceDE w:val="0"/>
+        <w:autoSpaceDN w:val="0"/>
+        <w:adjustRightInd w:val="0"/>
+        <w:ind w:left="1416"/>
+        <w:jc w:val="both"/>
+        <w:rPr>
+          <w:rFonts w:cstheme="minorHAnsi"/>
+          <w:b/>
+          <w:bCs/>
+          <w:lang w:val="en-US"/>
+        </w:rPr>
+      </w:pPr>
+      <w:r>
+        <w:rPr>
+          <w:rFonts w:cstheme="minorHAnsi"/>
+          <w:b/>
+          <w:bCs/>
+          <w:lang w:val="en-US"/>
+        </w:rPr>
+        <w:t>b</w:t>
+      </w:r>
+      <w:r>
+        <w:rPr>
+          <w:rFonts w:cstheme="minorHAnsi"/>
+          <w:b/>
+          <w:bCs/>
+          <w:lang w:val="en-US"/>
+        </w:rPr>
+        <w:t>.</w:t>
       </w:r>
       <w:r>
         <w:rPr>
@@ -2306,47 +2483,65 @@
         <w:autoSpaceDE w:val="0"/>
         <w:autoSpaceDN w:val="0"/>
         <w:adjustRightInd w:val="0"/>
-        <w:ind w:left="708"/>
-        <w:jc w:val="both"/>
-        <w:rPr>
-          <w:rFonts w:cstheme="minorHAnsi"/>
-          <w:b/>
-          <w:bCs/>
-          <w:lang w:val="en-US"/>
-        </w:rPr>
-      </w:pPr>
-      <w:r>
-        <w:rPr>
-          <w:rFonts w:cstheme="minorHAnsi"/>
-          <w:b/>
-          <w:bCs/>
-          <w:lang w:val="en-US"/>
-        </w:rPr>
-        <w:t xml:space="preserve">5.3. Testing </w:t>
-      </w:r>
-    </w:p>
-    <w:p>
-      <w:pPr>
-        <w:autoSpaceDE w:val="0"/>
-        <w:autoSpaceDN w:val="0"/>
-        <w:adjustRightInd w:val="0"/>
-        <w:ind w:left="708"/>
-        <w:jc w:val="both"/>
-        <w:rPr>
-          <w:rFonts w:cstheme="minorHAnsi"/>
-          <w:b/>
-          <w:bCs/>
-          <w:lang w:val="en-US"/>
-        </w:rPr>
-      </w:pPr>
-      <w:r>
-        <w:rPr>
-          <w:rFonts w:cstheme="minorHAnsi"/>
-          <w:b/>
-          <w:bCs/>
-          <w:lang w:val="en-US"/>
-        </w:rPr>
-        <w:t>5.3. Results</w:t>
+        <w:ind w:left="1416"/>
+        <w:jc w:val="both"/>
+        <w:rPr>
+          <w:rFonts w:cstheme="minorHAnsi"/>
+          <w:b/>
+          <w:bCs/>
+          <w:lang w:val="en-US"/>
+        </w:rPr>
+      </w:pPr>
+      <w:r>
+        <w:rPr>
+          <w:rFonts w:cstheme="minorHAnsi"/>
+          <w:b/>
+          <w:bCs/>
+          <w:lang w:val="en-US"/>
+        </w:rPr>
+        <w:t>b</w:t>
+      </w:r>
+      <w:r>
+        <w:rPr>
+          <w:rFonts w:cstheme="minorHAnsi"/>
+          <w:b/>
+          <w:bCs/>
+          <w:lang w:val="en-US"/>
+        </w:rPr>
+        <w:t xml:space="preserve">.3. Testing </w:t>
+      </w:r>
+    </w:p>
+    <w:p>
+      <w:pPr>
+        <w:autoSpaceDE w:val="0"/>
+        <w:autoSpaceDN w:val="0"/>
+        <w:adjustRightInd w:val="0"/>
+        <w:ind w:left="1416"/>
+        <w:jc w:val="both"/>
+        <w:rPr>
+          <w:rFonts w:cstheme="minorHAnsi"/>
+          <w:b/>
+          <w:bCs/>
+          <w:lang w:val="en-US"/>
+        </w:rPr>
+      </w:pPr>
+      <w:r>
+        <w:rPr>
+          <w:rFonts w:cstheme="minorHAnsi"/>
+          <w:b/>
+          <w:bCs/>
+          <w:lang w:val="en-US"/>
+        </w:rPr>
+        <w:t>b</w:t>
+      </w:r>
+      <w:r>
+        <w:rPr>
+          <w:rFonts w:cstheme="minorHAnsi"/>
+          <w:b/>
+          <w:bCs/>
+          <w:lang w:val="en-US"/>
+        </w:rPr>
+        <w:t>.3. Results</w:t>
       </w:r>
     </w:p>
     <w:p>
@@ -2643,7 +2838,6 @@
           <w:rFonts w:ascii="Helvetica" w:hAnsi="Helvetica" w:cs="Helvetica"/>
           <w:lang w:val="en-US"/>
         </w:rPr>
-        <w:lastRenderedPageBreak/>
         <w:t xml:space="preserve">ResearchGate. </w:t>
       </w:r>
       <w:proofErr w:type="gramStart"/>
@@ -3387,6 +3581,7 @@
           <w:rFonts w:ascii="Helvetica" w:hAnsi="Helvetica" w:cs="Helvetica"/>
           <w:lang w:val="en-US"/>
         </w:rPr>
+        <w:lastRenderedPageBreak/>
         <w:t xml:space="preserve">Mayo, Charles S., Marc L. Kessler, Avraham </w:t>
       </w:r>
       <w:proofErr w:type="spellStart"/>
@@ -3419,15 +3614,7 @@
           <w:rFonts w:ascii="Helvetica" w:hAnsi="Helvetica" w:cs="Helvetica"/>
           <w:lang w:val="en-US"/>
         </w:rPr>
-        <w:t xml:space="preserve">, Mary Feng, James A. Hayman, Shruti Jolly, u. a. „The Big Data Effort in Radiation Oncology: </w:t>
-      </w:r>
-      <w:r>
-        <w:rPr>
-          <w:rFonts w:ascii="Helvetica" w:hAnsi="Helvetica" w:cs="Helvetica"/>
-          <w:lang w:val="en-US"/>
-        </w:rPr>
-        <w:lastRenderedPageBreak/>
-        <w:t xml:space="preserve">Data Mining or Data </w:t>
+        <w:t xml:space="preserve">, Mary Feng, James A. Hayman, Shruti Jolly, u. a. „The Big Data Effort in Radiation Oncology: Data Mining or Data </w:t>
       </w:r>
       <w:proofErr w:type="gramStart"/>
       <w:r>

</xml_diff>